<commit_message>
Push Word/PDF/XD native file to repo
commit documents
</commit_message>
<xml_diff>
--- a/Module_1/project/kjanssen_mod1_project_8-8-2019.docx
+++ b/Module_1/project/kjanssen_mod1_project_8-8-2019.docx
@@ -56,6 +56,92 @@
       </w:pPr>
       <w:r>
         <w:rPr>
+          <w:noProof/>
+        </w:rPr>
+        <mc:AlternateContent>
+          <mc:Choice Requires="wps">
+            <w:drawing>
+              <wp:anchor distT="0" distB="0" distL="114300" distR="114300" simplePos="0" relativeHeight="251670528" behindDoc="0" locked="0" layoutInCell="1" allowOverlap="1" wp14:anchorId="30AFF487" wp14:editId="15C70ECC">
+                <wp:simplePos x="0" y="0"/>
+                <wp:positionH relativeFrom="column">
+                  <wp:posOffset>4010025</wp:posOffset>
+                </wp:positionH>
+                <wp:positionV relativeFrom="paragraph">
+                  <wp:posOffset>46990</wp:posOffset>
+                </wp:positionV>
+                <wp:extent cx="1752600" cy="790575"/>
+                <wp:effectExtent l="0" t="0" r="19050" b="28575"/>
+                <wp:wrapNone/>
+                <wp:docPr id="16" name="Text Box 16"/>
+                <wp:cNvGraphicFramePr/>
+                <a:graphic xmlns:a="http://schemas.openxmlformats.org/drawingml/2006/main">
+                  <a:graphicData uri="http://schemas.microsoft.com/office/word/2010/wordprocessingShape">
+                    <wps:wsp>
+                      <wps:cNvSpPr txBox="1"/>
+                      <wps:spPr>
+                        <a:xfrm>
+                          <a:off x="0" y="0"/>
+                          <a:ext cx="1752600" cy="790575"/>
+                        </a:xfrm>
+                        <a:prstGeom prst="rect">
+                          <a:avLst/>
+                        </a:prstGeom>
+                        <a:solidFill>
+                          <a:schemeClr val="lt1"/>
+                        </a:solidFill>
+                        <a:ln w="6350">
+                          <a:solidFill>
+                            <a:prstClr val="black"/>
+                          </a:solidFill>
+                        </a:ln>
+                      </wps:spPr>
+                      <wps:txbx>
+                        <w:txbxContent>
+                          <w:p>
+                            <w:r>
+                              <w:t>Bootstap Nav Bar Spans entire width</w:t>
+                            </w:r>
+                          </w:p>
+                        </w:txbxContent>
+                      </wps:txbx>
+                      <wps:bodyPr rot="0" spcFirstLastPara="0" vertOverflow="overflow" horzOverflow="overflow" vert="horz" wrap="square" lIns="91440" tIns="45720" rIns="91440" bIns="45720" numCol="1" spcCol="0" rtlCol="0" fromWordArt="0" anchor="t" anchorCtr="0" forceAA="0" compatLnSpc="1">
+                        <a:prstTxWarp prst="textNoShape">
+                          <a:avLst/>
+                        </a:prstTxWarp>
+                        <a:noAutofit/>
+                      </wps:bodyPr>
+                    </wps:wsp>
+                  </a:graphicData>
+                </a:graphic>
+                <wp14:sizeRelV relativeFrom="margin">
+                  <wp14:pctHeight>0</wp14:pctHeight>
+                </wp14:sizeRelV>
+              </wp:anchor>
+            </w:drawing>
+          </mc:Choice>
+          <mc:Fallback>
+            <w:pict>
+              <v:shapetype w14:anchorId="30AFF487" id="_x0000_t202" coordsize="21600,21600" o:spt="202" path="m,l,21600r21600,l21600,xe">
+                <v:stroke joinstyle="miter"/>
+                <v:path gradientshapeok="t" o:connecttype="rect"/>
+              </v:shapetype>
+              <v:shape id="Text Box 16" o:spid="_x0000_s1026" type="#_x0000_t202" style="position:absolute;left:0;text-align:left;margin-left:315.75pt;margin-top:3.7pt;width:138pt;height:62.25pt;z-index:251670528;visibility:visible;mso-wrap-style:square;mso-height-percent:0;mso-wrap-distance-left:9pt;mso-wrap-distance-top:0;mso-wrap-distance-right:9pt;mso-wrap-distance-bottom:0;mso-position-horizontal:absolute;mso-position-horizontal-relative:text;mso-position-vertical:absolute;mso-position-vertical-relative:text;mso-height-percent:0;mso-height-relative:margin;v-text-anchor:top" o:gfxdata="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" fillcolor="white [3201]" strokeweight=".5pt">
+                <v:textbox>
+                  <w:txbxContent>
+                    <w:p>
+                      <w:r>
+                        <w:t>Bootstap Nav Bar Spans entire width</w:t>
+                      </w:r>
+                    </w:p>
+                  </w:txbxContent>
+                </v:textbox>
+              </v:shape>
+            </w:pict>
+          </mc:Fallback>
+        </mc:AlternateContent>
+      </w:r>
+      <w:r>
+        <w:rPr>
           <w:rFonts w:ascii="inherit" w:hAnsi="inherit" w:cs="Arial"/>
           <w:b w:val="0"/>
           <w:bCs w:val="0"/>
@@ -113,26 +199,1695 @@
         <w:t>Kenneth Janssen</w:t>
       </w:r>
     </w:p>
-    <w:p/>
     <w:p>
       <w:r>
+        <w:rPr>
+          <w:noProof/>
+        </w:rPr>
+        <mc:AlternateContent>
+          <mc:Choice Requires="wps">
+            <w:drawing>
+              <wp:anchor distT="0" distB="0" distL="114300" distR="114300" simplePos="0" relativeHeight="251672576" behindDoc="0" locked="0" layoutInCell="1" allowOverlap="1" wp14:anchorId="7E74C1C4" wp14:editId="6039D30E">
+                <wp:simplePos x="0" y="0"/>
+                <wp:positionH relativeFrom="column">
+                  <wp:posOffset>6191250</wp:posOffset>
+                </wp:positionH>
+                <wp:positionV relativeFrom="paragraph">
+                  <wp:posOffset>18415</wp:posOffset>
+                </wp:positionV>
+                <wp:extent cx="1752600" cy="790575"/>
+                <wp:effectExtent l="0" t="0" r="19050" b="28575"/>
+                <wp:wrapNone/>
+                <wp:docPr id="17" name="Text Box 17"/>
+                <wp:cNvGraphicFramePr/>
+                <a:graphic xmlns:a="http://schemas.openxmlformats.org/drawingml/2006/main">
+                  <a:graphicData uri="http://schemas.microsoft.com/office/word/2010/wordprocessingShape">
+                    <wps:wsp>
+                      <wps:cNvSpPr txBox="1"/>
+                      <wps:spPr>
+                        <a:xfrm>
+                          <a:off x="0" y="0"/>
+                          <a:ext cx="1752600" cy="790575"/>
+                        </a:xfrm>
+                        <a:prstGeom prst="rect">
+                          <a:avLst/>
+                        </a:prstGeom>
+                        <a:solidFill>
+                          <a:schemeClr val="lt1"/>
+                        </a:solidFill>
+                        <a:ln w="6350">
+                          <a:solidFill>
+                            <a:prstClr val="black"/>
+                          </a:solidFill>
+                        </a:ln>
+                      </wps:spPr>
+                      <wps:txbx>
+                        <w:txbxContent>
+                          <w:p>
+                            <w:r>
+                              <w:t>Carousel slider to display some pictures to pique interest</w:t>
+                            </w:r>
+                          </w:p>
+                        </w:txbxContent>
+                      </wps:txbx>
+                      <wps:bodyPr rot="0" spcFirstLastPara="0" vertOverflow="overflow" horzOverflow="overflow" vert="horz" wrap="square" lIns="91440" tIns="45720" rIns="91440" bIns="45720" numCol="1" spcCol="0" rtlCol="0" fromWordArt="0" anchor="t" anchorCtr="0" forceAA="0" compatLnSpc="1">
+                        <a:prstTxWarp prst="textNoShape">
+                          <a:avLst/>
+                        </a:prstTxWarp>
+                        <a:noAutofit/>
+                      </wps:bodyPr>
+                    </wps:wsp>
+                  </a:graphicData>
+                </a:graphic>
+                <wp14:sizeRelV relativeFrom="margin">
+                  <wp14:pctHeight>0</wp14:pctHeight>
+                </wp14:sizeRelV>
+              </wp:anchor>
+            </w:drawing>
+          </mc:Choice>
+          <mc:Fallback>
+            <w:pict>
+              <v:shape w14:anchorId="7E74C1C4" id="Text Box 17" o:spid="_x0000_s1027" type="#_x0000_t202" style="position:absolute;margin-left:487.5pt;margin-top:1.45pt;width:138pt;height:62.25pt;z-index:251672576;visibility:visible;mso-wrap-style:square;mso-height-percent:0;mso-wrap-distance-left:9pt;mso-wrap-distance-top:0;mso-wrap-distance-right:9pt;mso-wrap-distance-bottom:0;mso-position-horizontal:absolute;mso-position-horizontal-relative:text;mso-position-vertical:absolute;mso-position-vertical-relative:text;mso-height-percent:0;mso-height-relative:margin;v-text-anchor:top" o:gfxdata="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" fillcolor="white [3201]" strokeweight=".5pt">
+                <v:textbox>
+                  <w:txbxContent>
+                    <w:p>
+                      <w:r>
+                        <w:t>Carousel slider to display some pictures to pique interest</w:t>
+                      </w:r>
+                    </w:p>
+                  </w:txbxContent>
+                </v:textbox>
+              </v:shape>
+            </w:pict>
+          </mc:Fallback>
+        </mc:AlternateContent>
+      </w:r>
+    </w:p>
+    <w:p>
+      <w:r>
+        <w:rPr>
+          <w:noProof/>
+        </w:rPr>
+        <mc:AlternateContent>
+          <mc:Choice Requires="wps">
+            <w:drawing>
+              <wp:anchor distT="0" distB="0" distL="114300" distR="114300" simplePos="0" relativeHeight="251667456" behindDoc="0" locked="0" layoutInCell="1" allowOverlap="1" wp14:anchorId="105F01D1" wp14:editId="1F935403">
+                <wp:simplePos x="0" y="0"/>
+                <wp:positionH relativeFrom="column">
+                  <wp:posOffset>4448175</wp:posOffset>
+                </wp:positionH>
+                <wp:positionV relativeFrom="paragraph">
+                  <wp:posOffset>181610</wp:posOffset>
+                </wp:positionV>
+                <wp:extent cx="685800" cy="781050"/>
+                <wp:effectExtent l="38100" t="0" r="19050" b="57150"/>
+                <wp:wrapNone/>
+                <wp:docPr id="14" name="Straight Arrow Connector 14"/>
+                <wp:cNvGraphicFramePr/>
+                <a:graphic xmlns:a="http://schemas.openxmlformats.org/drawingml/2006/main">
+                  <a:graphicData uri="http://schemas.microsoft.com/office/word/2010/wordprocessingShape">
+                    <wps:wsp>
+                      <wps:cNvCnPr/>
+                      <wps:spPr>
+                        <a:xfrm flipH="1">
+                          <a:off x="0" y="0"/>
+                          <a:ext cx="685800" cy="781050"/>
+                        </a:xfrm>
+                        <a:prstGeom prst="straightConnector1">
+                          <a:avLst/>
+                        </a:prstGeom>
+                        <a:ln>
+                          <a:tailEnd type="triangle"/>
+                        </a:ln>
+                      </wps:spPr>
+                      <wps:style>
+                        <a:lnRef idx="1">
+                          <a:schemeClr val="accent1"/>
+                        </a:lnRef>
+                        <a:fillRef idx="0">
+                          <a:schemeClr val="accent1"/>
+                        </a:fillRef>
+                        <a:effectRef idx="0">
+                          <a:schemeClr val="accent1"/>
+                        </a:effectRef>
+                        <a:fontRef idx="minor">
+                          <a:schemeClr val="tx1"/>
+                        </a:fontRef>
+                      </wps:style>
+                      <wps:bodyPr/>
+                    </wps:wsp>
+                  </a:graphicData>
+                </a:graphic>
+                <wp14:sizeRelH relativeFrom="margin">
+                  <wp14:pctWidth>0</wp14:pctWidth>
+                </wp14:sizeRelH>
+                <wp14:sizeRelV relativeFrom="margin">
+                  <wp14:pctHeight>0</wp14:pctHeight>
+                </wp14:sizeRelV>
+              </wp:anchor>
+            </w:drawing>
+          </mc:Choice>
+          <mc:Fallback>
+            <w:pict>
+              <v:shapetype w14:anchorId="46D53BFF" id="_x0000_t32" coordsize="21600,21600" o:spt="32" o:oned="t" path="m,l21600,21600e" filled="f">
+                <v:path arrowok="t" fillok="f" o:connecttype="none"/>
+                <o:lock v:ext="edit" shapetype="t"/>
+              </v:shapetype>
+              <v:shape id="Straight Arrow Connector 14" o:spid="_x0000_s1026" type="#_x0000_t32" style="position:absolute;margin-left:350.25pt;margin-top:14.3pt;width:54pt;height:61.5pt;flip:x;z-index:251667456;visibility:visible;mso-wrap-style:square;mso-width-percent:0;mso-height-percent:0;mso-wrap-distance-left:9pt;mso-wrap-distance-top:0;mso-wrap-distance-right:9pt;mso-wrap-distance-bottom:0;mso-position-horizontal:absolute;mso-position-horizontal-relative:text;mso-position-vertical:absolute;mso-position-vertical-relative:text;mso-width-percent:0;mso-height-percent:0;mso-width-relative:margin;mso-height-relative:margin" o:gfxdata="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" strokecolor="#4472c4 [3204]" strokeweight=".5pt">
+                <v:stroke endarrow="block" joinstyle="miter"/>
+              </v:shape>
+            </w:pict>
+          </mc:Fallback>
+        </mc:AlternateContent>
+      </w:r>
+      <w:r>
         <w:t>Bootstrap Project Mock-up</w:t>
       </w:r>
-    </w:p>
-    <w:p/>
-    <w:p>
-      <w:r>
-        <w:t>Home Page / Index</w:t>
+      <w:r>
+        <w:t xml:space="preserve"> (Used Adobe XD with Boostrap UI kit</w:t>
       </w:r>
       <w:bookmarkStart w:id="0" w:name="_GoBack"/>
       <w:bookmarkEnd w:id="0"/>
+      <w:r>
+        <w:t>)</w:t>
+      </w:r>
+    </w:p>
+    <w:p>
+      <w:r>
+        <w:rPr>
+          <w:noProof/>
+        </w:rPr>
+        <mc:AlternateContent>
+          <mc:Choice Requires="wps">
+            <w:drawing>
+              <wp:anchor distT="0" distB="0" distL="114300" distR="114300" simplePos="0" relativeHeight="251668480" behindDoc="0" locked="0" layoutInCell="1" allowOverlap="1" wp14:anchorId="244EBAF5" wp14:editId="098CDC67">
+                <wp:simplePos x="0" y="0"/>
+                <wp:positionH relativeFrom="column">
+                  <wp:posOffset>5486399</wp:posOffset>
+                </wp:positionH>
+                <wp:positionV relativeFrom="paragraph">
+                  <wp:posOffset>10160</wp:posOffset>
+                </wp:positionV>
+                <wp:extent cx="1171575" cy="1419225"/>
+                <wp:effectExtent l="38100" t="0" r="28575" b="47625"/>
+                <wp:wrapNone/>
+                <wp:docPr id="15" name="Straight Arrow Connector 15"/>
+                <wp:cNvGraphicFramePr/>
+                <a:graphic xmlns:a="http://schemas.openxmlformats.org/drawingml/2006/main">
+                  <a:graphicData uri="http://schemas.microsoft.com/office/word/2010/wordprocessingShape">
+                    <wps:wsp>
+                      <wps:cNvCnPr/>
+                      <wps:spPr>
+                        <a:xfrm flipH="1">
+                          <a:off x="0" y="0"/>
+                          <a:ext cx="1171575" cy="1419225"/>
+                        </a:xfrm>
+                        <a:prstGeom prst="straightConnector1">
+                          <a:avLst/>
+                        </a:prstGeom>
+                        <a:ln>
+                          <a:tailEnd type="triangle"/>
+                        </a:ln>
+                      </wps:spPr>
+                      <wps:style>
+                        <a:lnRef idx="1">
+                          <a:schemeClr val="accent1"/>
+                        </a:lnRef>
+                        <a:fillRef idx="0">
+                          <a:schemeClr val="accent1"/>
+                        </a:fillRef>
+                        <a:effectRef idx="0">
+                          <a:schemeClr val="accent1"/>
+                        </a:effectRef>
+                        <a:fontRef idx="minor">
+                          <a:schemeClr val="tx1"/>
+                        </a:fontRef>
+                      </wps:style>
+                      <wps:bodyPr/>
+                    </wps:wsp>
+                  </a:graphicData>
+                </a:graphic>
+                <wp14:sizeRelH relativeFrom="margin">
+                  <wp14:pctWidth>0</wp14:pctWidth>
+                </wp14:sizeRelH>
+                <wp14:sizeRelV relativeFrom="margin">
+                  <wp14:pctHeight>0</wp14:pctHeight>
+                </wp14:sizeRelV>
+              </wp:anchor>
+            </w:drawing>
+          </mc:Choice>
+          <mc:Fallback>
+            <w:pict>
+              <v:shape w14:anchorId="2A9F9AE4" id="Straight Arrow Connector 15" o:spid="_x0000_s1026" type="#_x0000_t32" style="position:absolute;margin-left:6in;margin-top:.8pt;width:92.25pt;height:111.75pt;flip:x;z-index:251668480;visibility:visible;mso-wrap-style:square;mso-width-percent:0;mso-height-percent:0;mso-wrap-distance-left:9pt;mso-wrap-distance-top:0;mso-wrap-distance-right:9pt;mso-wrap-distance-bottom:0;mso-position-horizontal:absolute;mso-position-horizontal-relative:text;mso-position-vertical:absolute;mso-position-vertical-relative:text;mso-width-percent:0;mso-height-percent:0;mso-width-relative:margin;mso-height-relative:margin" o:gfxdata="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" strokecolor="#4472c4 [3204]" strokeweight=".5pt">
+                <v:stroke endarrow="block" joinstyle="miter"/>
+              </v:shape>
+            </w:pict>
+          </mc:Fallback>
+        </mc:AlternateContent>
+      </w:r>
+      <w:r>
+        <w:t>Home Page / Index</w:t>
+      </w:r>
+    </w:p>
+    <w:p>
+      <w:r>
+        <mc:AlternateContent>
+          <mc:Choice Requires="wps">
+            <w:drawing>
+              <wp:anchor distT="0" distB="0" distL="114300" distR="114300" simplePos="0" relativeHeight="251686912" behindDoc="0" locked="0" layoutInCell="1" allowOverlap="1" wp14:anchorId="2C8BC89E" wp14:editId="46107C9E">
+                <wp:simplePos x="0" y="0"/>
+                <wp:positionH relativeFrom="margin">
+                  <wp:posOffset>6619875</wp:posOffset>
+                </wp:positionH>
+                <wp:positionV relativeFrom="paragraph">
+                  <wp:posOffset>3601720</wp:posOffset>
+                </wp:positionV>
+                <wp:extent cx="1752600" cy="533400"/>
+                <wp:effectExtent l="0" t="0" r="19050" b="19050"/>
+                <wp:wrapNone/>
+                <wp:docPr id="26" name="Text Box 26"/>
+                <wp:cNvGraphicFramePr/>
+                <a:graphic xmlns:a="http://schemas.openxmlformats.org/drawingml/2006/main">
+                  <a:graphicData uri="http://schemas.microsoft.com/office/word/2010/wordprocessingShape">
+                    <wps:wsp>
+                      <wps:cNvSpPr txBox="1"/>
+                      <wps:spPr>
+                        <a:xfrm>
+                          <a:off x="0" y="0"/>
+                          <a:ext cx="1752600" cy="533400"/>
+                        </a:xfrm>
+                        <a:prstGeom prst="rect">
+                          <a:avLst/>
+                        </a:prstGeom>
+                        <a:solidFill>
+                          <a:schemeClr val="lt1"/>
+                        </a:solidFill>
+                        <a:ln w="6350">
+                          <a:solidFill>
+                            <a:prstClr val="black"/>
+                          </a:solidFill>
+                        </a:ln>
+                      </wps:spPr>
+                      <wps:txbx>
+                        <w:txbxContent>
+                          <w:p>
+                            <w:r>
+                              <w:t>‘round’ shadowed containers</w:t>
+                            </w:r>
+                          </w:p>
+                        </w:txbxContent>
+                      </wps:txbx>
+                      <wps:bodyPr rot="0" spcFirstLastPara="0" vertOverflow="overflow" horzOverflow="overflow" vert="horz" wrap="square" lIns="91440" tIns="45720" rIns="91440" bIns="45720" numCol="1" spcCol="0" rtlCol="0" fromWordArt="0" anchor="t" anchorCtr="0" forceAA="0" compatLnSpc="1">
+                        <a:prstTxWarp prst="textNoShape">
+                          <a:avLst/>
+                        </a:prstTxWarp>
+                        <a:noAutofit/>
+                      </wps:bodyPr>
+                    </wps:wsp>
+                  </a:graphicData>
+                </a:graphic>
+                <wp14:sizeRelV relativeFrom="margin">
+                  <wp14:pctHeight>0</wp14:pctHeight>
+                </wp14:sizeRelV>
+              </wp:anchor>
+            </w:drawing>
+          </mc:Choice>
+          <mc:Fallback>
+            <w:pict>
+              <v:shape w14:anchorId="2C8BC89E" id="Text Box 26" o:spid="_x0000_s1028" type="#_x0000_t202" style="position:absolute;margin-left:521.25pt;margin-top:283.6pt;width:138pt;height:42pt;z-index:251686912;visibility:visible;mso-wrap-style:square;mso-height-percent:0;mso-wrap-distance-left:9pt;mso-wrap-distance-top:0;mso-wrap-distance-right:9pt;mso-wrap-distance-bottom:0;mso-position-horizontal:absolute;mso-position-horizontal-relative:margin;mso-position-vertical:absolute;mso-position-vertical-relative:text;mso-height-percent:0;mso-height-relative:margin;v-text-anchor:top" o:gfxdata="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" fillcolor="white [3201]" strokeweight=".5pt">
+                <v:textbox>
+                  <w:txbxContent>
+                    <w:p>
+                      <w:r>
+                        <w:t>‘round’ shadowed containers</w:t>
+                      </w:r>
+                    </w:p>
+                  </w:txbxContent>
+                </v:textbox>
+                <w10:wrap anchorx="margin"/>
+              </v:shape>
+            </w:pict>
+          </mc:Fallback>
+        </mc:AlternateContent>
+      </w:r>
+      <w:r>
+        <mc:AlternateContent>
+          <mc:Choice Requires="wps">
+            <w:drawing>
+              <wp:anchor distT="0" distB="0" distL="114300" distR="114300" simplePos="0" relativeHeight="251685888" behindDoc="0" locked="0" layoutInCell="1" allowOverlap="1" wp14:anchorId="32B2AC7D" wp14:editId="63CF793E">
+                <wp:simplePos x="0" y="0"/>
+                <wp:positionH relativeFrom="column">
+                  <wp:posOffset>7096125</wp:posOffset>
+                </wp:positionH>
+                <wp:positionV relativeFrom="paragraph">
+                  <wp:posOffset>3277870</wp:posOffset>
+                </wp:positionV>
+                <wp:extent cx="1809750" cy="619125"/>
+                <wp:effectExtent l="0" t="38100" r="57150" b="28575"/>
+                <wp:wrapNone/>
+                <wp:docPr id="25" name="Straight Arrow Connector 25"/>
+                <wp:cNvGraphicFramePr/>
+                <a:graphic xmlns:a="http://schemas.openxmlformats.org/drawingml/2006/main">
+                  <a:graphicData uri="http://schemas.microsoft.com/office/word/2010/wordprocessingShape">
+                    <wps:wsp>
+                      <wps:cNvCnPr/>
+                      <wps:spPr>
+                        <a:xfrm flipV="1">
+                          <a:off x="0" y="0"/>
+                          <a:ext cx="1809750" cy="619125"/>
+                        </a:xfrm>
+                        <a:prstGeom prst="straightConnector1">
+                          <a:avLst/>
+                        </a:prstGeom>
+                        <a:ln>
+                          <a:tailEnd type="triangle"/>
+                        </a:ln>
+                      </wps:spPr>
+                      <wps:style>
+                        <a:lnRef idx="1">
+                          <a:schemeClr val="accent1"/>
+                        </a:lnRef>
+                        <a:fillRef idx="0">
+                          <a:schemeClr val="accent1"/>
+                        </a:fillRef>
+                        <a:effectRef idx="0">
+                          <a:schemeClr val="accent1"/>
+                        </a:effectRef>
+                        <a:fontRef idx="minor">
+                          <a:schemeClr val="tx1"/>
+                        </a:fontRef>
+                      </wps:style>
+                      <wps:bodyPr/>
+                    </wps:wsp>
+                  </a:graphicData>
+                </a:graphic>
+                <wp14:sizeRelH relativeFrom="margin">
+                  <wp14:pctWidth>0</wp14:pctWidth>
+                </wp14:sizeRelH>
+                <wp14:sizeRelV relativeFrom="margin">
+                  <wp14:pctHeight>0</wp14:pctHeight>
+                </wp14:sizeRelV>
+              </wp:anchor>
+            </w:drawing>
+          </mc:Choice>
+          <mc:Fallback>
+            <w:pict>
+              <v:shape w14:anchorId="0337A6EF" id="Straight Arrow Connector 25" o:spid="_x0000_s1026" type="#_x0000_t32" style="position:absolute;margin-left:558.75pt;margin-top:258.1pt;width:142.5pt;height:48.75pt;flip:y;z-index:251685888;visibility:visible;mso-wrap-style:square;mso-width-percent:0;mso-height-percent:0;mso-wrap-distance-left:9pt;mso-wrap-distance-top:0;mso-wrap-distance-right:9pt;mso-wrap-distance-bottom:0;mso-position-horizontal:absolute;mso-position-horizontal-relative:text;mso-position-vertical:absolute;mso-position-vertical-relative:text;mso-width-percent:0;mso-height-percent:0;mso-width-relative:margin;mso-height-relative:margin" o:gfxdata="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" strokecolor="#4472c4 [3204]" strokeweight=".5pt">
+                <v:stroke endarrow="block" joinstyle="miter"/>
+              </v:shape>
+            </w:pict>
+          </mc:Fallback>
+        </mc:AlternateContent>
+      </w:r>
+      <w:r>
+        <w:rPr>
+          <w:noProof/>
+        </w:rPr>
+        <mc:AlternateContent>
+          <mc:Choice Requires="wps">
+            <w:drawing>
+              <wp:anchor distT="0" distB="0" distL="114300" distR="114300" simplePos="0" relativeHeight="251680768" behindDoc="0" locked="0" layoutInCell="1" allowOverlap="1" wp14:anchorId="19A587B3" wp14:editId="7F24B0FA">
+                <wp:simplePos x="0" y="0"/>
+                <wp:positionH relativeFrom="margin">
+                  <wp:posOffset>781050</wp:posOffset>
+                </wp:positionH>
+                <wp:positionV relativeFrom="paragraph">
+                  <wp:posOffset>2392045</wp:posOffset>
+                </wp:positionV>
+                <wp:extent cx="2647950" cy="304800"/>
+                <wp:effectExtent l="0" t="0" r="19050" b="19050"/>
+                <wp:wrapNone/>
+                <wp:docPr id="22" name="Text Box 22"/>
+                <wp:cNvGraphicFramePr/>
+                <a:graphic xmlns:a="http://schemas.openxmlformats.org/drawingml/2006/main">
+                  <a:graphicData uri="http://schemas.microsoft.com/office/word/2010/wordprocessingShape">
+                    <wps:wsp>
+                      <wps:cNvSpPr txBox="1"/>
+                      <wps:spPr>
+                        <a:xfrm>
+                          <a:off x="0" y="0"/>
+                          <a:ext cx="2647950" cy="304800"/>
+                        </a:xfrm>
+                        <a:prstGeom prst="rect">
+                          <a:avLst/>
+                        </a:prstGeom>
+                        <a:solidFill>
+                          <a:schemeClr val="lt1"/>
+                        </a:solidFill>
+                        <a:ln w="6350">
+                          <a:solidFill>
+                            <a:prstClr val="black"/>
+                          </a:solidFill>
+                        </a:ln>
+                      </wps:spPr>
+                      <wps:txbx>
+                        <w:txbxContent>
+                          <w:p>
+                            <w:r>
+                              <w:t>Random News</w:t>
+                            </w:r>
+                            <w:r>
+                              <w:t xml:space="preserve"> – Text content</w:t>
+                            </w:r>
+                          </w:p>
+                        </w:txbxContent>
+                      </wps:txbx>
+                      <wps:bodyPr rot="0" spcFirstLastPara="0" vertOverflow="overflow" horzOverflow="overflow" vert="horz" wrap="square" lIns="91440" tIns="45720" rIns="91440" bIns="45720" numCol="1" spcCol="0" rtlCol="0" fromWordArt="0" anchor="t" anchorCtr="0" forceAA="0" compatLnSpc="1">
+                        <a:prstTxWarp prst="textNoShape">
+                          <a:avLst/>
+                        </a:prstTxWarp>
+                        <a:noAutofit/>
+                      </wps:bodyPr>
+                    </wps:wsp>
+                  </a:graphicData>
+                </a:graphic>
+                <wp14:sizeRelH relativeFrom="margin">
+                  <wp14:pctWidth>0</wp14:pctWidth>
+                </wp14:sizeRelH>
+                <wp14:sizeRelV relativeFrom="margin">
+                  <wp14:pctHeight>0</wp14:pctHeight>
+                </wp14:sizeRelV>
+              </wp:anchor>
+            </w:drawing>
+          </mc:Choice>
+          <mc:Fallback>
+            <w:pict>
+              <v:shape w14:anchorId="19A587B3" id="Text Box 22" o:spid="_x0000_s1029" type="#_x0000_t202" style="position:absolute;margin-left:61.5pt;margin-top:188.35pt;width:208.5pt;height:24pt;z-index:251680768;visibility:visible;mso-wrap-style:square;mso-width-percent:0;mso-height-percent:0;mso-wrap-distance-left:9pt;mso-wrap-distance-top:0;mso-wrap-distance-right:9pt;mso-wrap-distance-bottom:0;mso-position-horizontal:absolute;mso-position-horizontal-relative:margin;mso-position-vertical:absolute;mso-position-vertical-relative:text;mso-width-percent:0;mso-height-percent:0;mso-width-relative:margin;mso-height-relative:margin;v-text-anchor:top" o:gfxdata="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" fillcolor="white [3201]" strokeweight=".5pt">
+                <v:textbox>
+                  <w:txbxContent>
+                    <w:p>
+                      <w:r>
+                        <w:t>Random News</w:t>
+                      </w:r>
+                      <w:r>
+                        <w:t xml:space="preserve"> – Text content</w:t>
+                      </w:r>
+                    </w:p>
+                  </w:txbxContent>
+                </v:textbox>
+                <w10:wrap anchorx="margin"/>
+              </v:shape>
+            </w:pict>
+          </mc:Fallback>
+        </mc:AlternateContent>
+      </w:r>
+      <w:r>
+        <w:rPr>
+          <w:noProof/>
+        </w:rPr>
+        <mc:AlternateContent>
+          <mc:Choice Requires="wps">
+            <w:drawing>
+              <wp:anchor distT="0" distB="0" distL="114300" distR="114300" simplePos="0" relativeHeight="251676672" behindDoc="0" locked="0" layoutInCell="1" allowOverlap="1" wp14:anchorId="2271DB47" wp14:editId="3DA66500">
+                <wp:simplePos x="0" y="0"/>
+                <wp:positionH relativeFrom="margin">
+                  <wp:posOffset>3609975</wp:posOffset>
+                </wp:positionH>
+                <wp:positionV relativeFrom="paragraph">
+                  <wp:posOffset>4030345</wp:posOffset>
+                </wp:positionV>
+                <wp:extent cx="1752600" cy="304800"/>
+                <wp:effectExtent l="0" t="0" r="19050" b="19050"/>
+                <wp:wrapNone/>
+                <wp:docPr id="19" name="Text Box 19"/>
+                <wp:cNvGraphicFramePr/>
+                <a:graphic xmlns:a="http://schemas.openxmlformats.org/drawingml/2006/main">
+                  <a:graphicData uri="http://schemas.microsoft.com/office/word/2010/wordprocessingShape">
+                    <wps:wsp>
+                      <wps:cNvSpPr txBox="1"/>
+                      <wps:spPr>
+                        <a:xfrm>
+                          <a:off x="0" y="0"/>
+                          <a:ext cx="1752600" cy="304800"/>
+                        </a:xfrm>
+                        <a:prstGeom prst="rect">
+                          <a:avLst/>
+                        </a:prstGeom>
+                        <a:solidFill>
+                          <a:schemeClr val="lt1"/>
+                        </a:solidFill>
+                        <a:ln w="6350">
+                          <a:solidFill>
+                            <a:prstClr val="black"/>
+                          </a:solidFill>
+                        </a:ln>
+                      </wps:spPr>
+                      <wps:txbx>
+                        <w:txbxContent>
+                          <w:p>
+                            <w:r>
+                              <w:t>Footer with Page Name</w:t>
+                            </w:r>
+                          </w:p>
+                        </w:txbxContent>
+                      </wps:txbx>
+                      <wps:bodyPr rot="0" spcFirstLastPara="0" vertOverflow="overflow" horzOverflow="overflow" vert="horz" wrap="square" lIns="91440" tIns="45720" rIns="91440" bIns="45720" numCol="1" spcCol="0" rtlCol="0" fromWordArt="0" anchor="t" anchorCtr="0" forceAA="0" compatLnSpc="1">
+                        <a:prstTxWarp prst="textNoShape">
+                          <a:avLst/>
+                        </a:prstTxWarp>
+                        <a:noAutofit/>
+                      </wps:bodyPr>
+                    </wps:wsp>
+                  </a:graphicData>
+                </a:graphic>
+                <wp14:sizeRelV relativeFrom="margin">
+                  <wp14:pctHeight>0</wp14:pctHeight>
+                </wp14:sizeRelV>
+              </wp:anchor>
+            </w:drawing>
+          </mc:Choice>
+          <mc:Fallback>
+            <w:pict>
+              <v:shape w14:anchorId="2271DB47" id="Text Box 19" o:spid="_x0000_s1030" type="#_x0000_t202" style="position:absolute;margin-left:284.25pt;margin-top:317.35pt;width:138pt;height:24pt;z-index:251676672;visibility:visible;mso-wrap-style:square;mso-height-percent:0;mso-wrap-distance-left:9pt;mso-wrap-distance-top:0;mso-wrap-distance-right:9pt;mso-wrap-distance-bottom:0;mso-position-horizontal:absolute;mso-position-horizontal-relative:margin;mso-position-vertical:absolute;mso-position-vertical-relative:text;mso-height-percent:0;mso-height-relative:margin;v-text-anchor:top" o:gfxdata="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" fillcolor="white [3201]" strokeweight=".5pt">
+                <v:textbox>
+                  <w:txbxContent>
+                    <w:p>
+                      <w:r>
+                        <w:t>Footer with Page Name</w:t>
+                      </w:r>
+                    </w:p>
+                  </w:txbxContent>
+                </v:textbox>
+                <w10:wrap anchorx="margin"/>
+              </v:shape>
+            </w:pict>
+          </mc:Fallback>
+        </mc:AlternateContent>
+      </w:r>
+      <w:r>
+        <w:rPr>
+          <w:noProof/>
+        </w:rPr>
+        <mc:AlternateContent>
+          <mc:Choice Requires="wps">
+            <w:drawing>
+              <wp:anchor distT="0" distB="0" distL="114300" distR="114300" simplePos="0" relativeHeight="251678720" behindDoc="0" locked="0" layoutInCell="1" allowOverlap="1" wp14:anchorId="624E3A24" wp14:editId="337D8658">
+                <wp:simplePos x="0" y="0"/>
+                <wp:positionH relativeFrom="column">
+                  <wp:posOffset>1409700</wp:posOffset>
+                </wp:positionH>
+                <wp:positionV relativeFrom="paragraph">
+                  <wp:posOffset>2611120</wp:posOffset>
+                </wp:positionV>
+                <wp:extent cx="685800" cy="781050"/>
+                <wp:effectExtent l="38100" t="0" r="19050" b="57150"/>
+                <wp:wrapNone/>
+                <wp:docPr id="20" name="Straight Arrow Connector 20"/>
+                <wp:cNvGraphicFramePr/>
+                <a:graphic xmlns:a="http://schemas.openxmlformats.org/drawingml/2006/main">
+                  <a:graphicData uri="http://schemas.microsoft.com/office/word/2010/wordprocessingShape">
+                    <wps:wsp>
+                      <wps:cNvCnPr/>
+                      <wps:spPr>
+                        <a:xfrm flipH="1">
+                          <a:off x="0" y="0"/>
+                          <a:ext cx="685800" cy="781050"/>
+                        </a:xfrm>
+                        <a:prstGeom prst="straightConnector1">
+                          <a:avLst/>
+                        </a:prstGeom>
+                        <a:ln>
+                          <a:tailEnd type="triangle"/>
+                        </a:ln>
+                      </wps:spPr>
+                      <wps:style>
+                        <a:lnRef idx="1">
+                          <a:schemeClr val="accent1"/>
+                        </a:lnRef>
+                        <a:fillRef idx="0">
+                          <a:schemeClr val="accent1"/>
+                        </a:fillRef>
+                        <a:effectRef idx="0">
+                          <a:schemeClr val="accent1"/>
+                        </a:effectRef>
+                        <a:fontRef idx="minor">
+                          <a:schemeClr val="tx1"/>
+                        </a:fontRef>
+                      </wps:style>
+                      <wps:bodyPr/>
+                    </wps:wsp>
+                  </a:graphicData>
+                </a:graphic>
+                <wp14:sizeRelH relativeFrom="margin">
+                  <wp14:pctWidth>0</wp14:pctWidth>
+                </wp14:sizeRelH>
+                <wp14:sizeRelV relativeFrom="margin">
+                  <wp14:pctHeight>0</wp14:pctHeight>
+                </wp14:sizeRelV>
+              </wp:anchor>
+            </w:drawing>
+          </mc:Choice>
+          <mc:Fallback>
+            <w:pict>
+              <v:shape w14:anchorId="4FCED2CB" id="Straight Arrow Connector 20" o:spid="_x0000_s1026" type="#_x0000_t32" style="position:absolute;margin-left:111pt;margin-top:205.6pt;width:54pt;height:61.5pt;flip:x;z-index:251678720;visibility:visible;mso-wrap-style:square;mso-width-percent:0;mso-height-percent:0;mso-wrap-distance-left:9pt;mso-wrap-distance-top:0;mso-wrap-distance-right:9pt;mso-wrap-distance-bottom:0;mso-position-horizontal:absolute;mso-position-horizontal-relative:text;mso-position-vertical:absolute;mso-position-vertical-relative:text;mso-width-percent:0;mso-height-percent:0;mso-width-relative:margin;mso-height-relative:margin" o:gfxdata="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" strokecolor="#4472c4 [3204]" strokeweight=".5pt">
+                <v:stroke endarrow="block" joinstyle="miter"/>
+              </v:shape>
+            </w:pict>
+          </mc:Fallback>
+        </mc:AlternateContent>
+      </w:r>
+      <w:r>
+        <w:rPr>
+          <w:noProof/>
+        </w:rPr>
+        <mc:AlternateContent>
+          <mc:Choice Requires="wps">
+            <w:drawing>
+              <wp:anchor distT="0" distB="0" distL="114300" distR="114300" simplePos="0" relativeHeight="251674624" behindDoc="0" locked="0" layoutInCell="1" allowOverlap="1" wp14:anchorId="1953600F" wp14:editId="7197B389">
+                <wp:simplePos x="0" y="0"/>
+                <wp:positionH relativeFrom="column">
+                  <wp:posOffset>3400425</wp:posOffset>
+                </wp:positionH>
+                <wp:positionV relativeFrom="paragraph">
+                  <wp:posOffset>4325620</wp:posOffset>
+                </wp:positionV>
+                <wp:extent cx="685800" cy="781050"/>
+                <wp:effectExtent l="38100" t="0" r="19050" b="57150"/>
+                <wp:wrapNone/>
+                <wp:docPr id="18" name="Straight Arrow Connector 18"/>
+                <wp:cNvGraphicFramePr/>
+                <a:graphic xmlns:a="http://schemas.openxmlformats.org/drawingml/2006/main">
+                  <a:graphicData uri="http://schemas.microsoft.com/office/word/2010/wordprocessingShape">
+                    <wps:wsp>
+                      <wps:cNvCnPr/>
+                      <wps:spPr>
+                        <a:xfrm flipH="1">
+                          <a:off x="0" y="0"/>
+                          <a:ext cx="685800" cy="781050"/>
+                        </a:xfrm>
+                        <a:prstGeom prst="straightConnector1">
+                          <a:avLst/>
+                        </a:prstGeom>
+                        <a:ln>
+                          <a:tailEnd type="triangle"/>
+                        </a:ln>
+                      </wps:spPr>
+                      <wps:style>
+                        <a:lnRef idx="1">
+                          <a:schemeClr val="accent1"/>
+                        </a:lnRef>
+                        <a:fillRef idx="0">
+                          <a:schemeClr val="accent1"/>
+                        </a:fillRef>
+                        <a:effectRef idx="0">
+                          <a:schemeClr val="accent1"/>
+                        </a:effectRef>
+                        <a:fontRef idx="minor">
+                          <a:schemeClr val="tx1"/>
+                        </a:fontRef>
+                      </wps:style>
+                      <wps:bodyPr/>
+                    </wps:wsp>
+                  </a:graphicData>
+                </a:graphic>
+                <wp14:sizeRelH relativeFrom="margin">
+                  <wp14:pctWidth>0</wp14:pctWidth>
+                </wp14:sizeRelH>
+                <wp14:sizeRelV relativeFrom="margin">
+                  <wp14:pctHeight>0</wp14:pctHeight>
+                </wp14:sizeRelV>
+              </wp:anchor>
+            </w:drawing>
+          </mc:Choice>
+          <mc:Fallback>
+            <w:pict>
+              <v:shape w14:anchorId="184742A4" id="Straight Arrow Connector 18" o:spid="_x0000_s1026" type="#_x0000_t32" style="position:absolute;margin-left:267.75pt;margin-top:340.6pt;width:54pt;height:61.5pt;flip:x;z-index:251674624;visibility:visible;mso-wrap-style:square;mso-width-percent:0;mso-height-percent:0;mso-wrap-distance-left:9pt;mso-wrap-distance-top:0;mso-wrap-distance-right:9pt;mso-wrap-distance-bottom:0;mso-position-horizontal:absolute;mso-position-horizontal-relative:text;mso-position-vertical:absolute;mso-position-vertical-relative:text;mso-width-percent:0;mso-height-percent:0;mso-width-relative:margin;mso-height-relative:margin" o:gfxdata="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" strokecolor="#4472c4 [3204]" strokeweight=".5pt">
+                <v:stroke endarrow="block" joinstyle="miter"/>
+              </v:shape>
+            </w:pict>
+          </mc:Fallback>
+        </mc:AlternateContent>
+      </w:r>
+      <w:r>
+        <w:drawing>
+          <wp:inline distT="0" distB="0" distL="0" distR="0" wp14:anchorId="0C30248A" wp14:editId="15701908">
+            <wp:extent cx="9144000" cy="5288915"/>
+            <wp:effectExtent l="0" t="0" r="0" b="6985"/>
+            <wp:docPr id="3" name="Picture 3"/>
+            <wp:cNvGraphicFramePr>
+              <a:graphicFrameLocks xmlns:a="http://schemas.openxmlformats.org/drawingml/2006/main" noChangeAspect="1"/>
+            </wp:cNvGraphicFramePr>
+            <a:graphic xmlns:a="http://schemas.openxmlformats.org/drawingml/2006/main">
+              <a:graphicData uri="http://schemas.openxmlformats.org/drawingml/2006/picture">
+                <pic:pic xmlns:pic="http://schemas.openxmlformats.org/drawingml/2006/picture">
+                  <pic:nvPicPr>
+                    <pic:cNvPr id="1" name=""/>
+                    <pic:cNvPicPr/>
+                  </pic:nvPicPr>
+                  <pic:blipFill>
+                    <a:blip r:embed="rId4"/>
+                    <a:stretch>
+                      <a:fillRect/>
+                    </a:stretch>
+                  </pic:blipFill>
+                  <pic:spPr>
+                    <a:xfrm>
+                      <a:off x="0" y="0"/>
+                      <a:ext cx="9144000" cy="5288915"/>
+                    </a:xfrm>
+                    <a:prstGeom prst="rect">
+                      <a:avLst/>
+                    </a:prstGeom>
+                  </pic:spPr>
+                </pic:pic>
+              </a:graphicData>
+            </a:graphic>
+          </wp:inline>
+        </w:drawing>
+      </w:r>
+    </w:p>
+    <w:p>
+      <w:pPr>
+        <w:pStyle w:val="Heading3"/>
+      </w:pPr>
+      <w:r>
+        <w:lastRenderedPageBreak/>
+        <mc:AlternateContent>
+          <mc:Choice Requires="wps">
+            <w:drawing>
+              <wp:anchor distT="0" distB="0" distL="114300" distR="114300" simplePos="0" relativeHeight="251683840" behindDoc="0" locked="0" layoutInCell="1" allowOverlap="1" wp14:anchorId="080136E3" wp14:editId="450F01D8">
+                <wp:simplePos x="0" y="0"/>
+                <wp:positionH relativeFrom="margin">
+                  <wp:posOffset>4648200</wp:posOffset>
+                </wp:positionH>
+                <wp:positionV relativeFrom="paragraph">
+                  <wp:posOffset>285750</wp:posOffset>
+                </wp:positionV>
+                <wp:extent cx="1752600" cy="523875"/>
+                <wp:effectExtent l="0" t="0" r="19050" b="28575"/>
+                <wp:wrapNone/>
+                <wp:docPr id="24" name="Text Box 24"/>
+                <wp:cNvGraphicFramePr/>
+                <a:graphic xmlns:a="http://schemas.openxmlformats.org/drawingml/2006/main">
+                  <a:graphicData uri="http://schemas.microsoft.com/office/word/2010/wordprocessingShape">
+                    <wps:wsp>
+                      <wps:cNvSpPr txBox="1"/>
+                      <wps:spPr>
+                        <a:xfrm>
+                          <a:off x="0" y="0"/>
+                          <a:ext cx="1752600" cy="523875"/>
+                        </a:xfrm>
+                        <a:prstGeom prst="rect">
+                          <a:avLst/>
+                        </a:prstGeom>
+                        <a:solidFill>
+                          <a:schemeClr val="lt1"/>
+                        </a:solidFill>
+                        <a:ln w="6350">
+                          <a:solidFill>
+                            <a:prstClr val="black"/>
+                          </a:solidFill>
+                        </a:ln>
+                      </wps:spPr>
+                      <wps:txbx>
+                        <w:txbxContent>
+                          <w:p>
+                            <w:r>
+                              <w:t>Table to display Product Ratings</w:t>
+                            </w:r>
+                          </w:p>
+                          <w:p/>
+                          <w:p/>
+                        </w:txbxContent>
+                      </wps:txbx>
+                      <wps:bodyPr rot="0" spcFirstLastPara="0" vertOverflow="overflow" horzOverflow="overflow" vert="horz" wrap="square" lIns="91440" tIns="45720" rIns="91440" bIns="45720" numCol="1" spcCol="0" rtlCol="0" fromWordArt="0" anchor="t" anchorCtr="0" forceAA="0" compatLnSpc="1">
+                        <a:prstTxWarp prst="textNoShape">
+                          <a:avLst/>
+                        </a:prstTxWarp>
+                        <a:noAutofit/>
+                      </wps:bodyPr>
+                    </wps:wsp>
+                  </a:graphicData>
+                </a:graphic>
+                <wp14:sizeRelV relativeFrom="margin">
+                  <wp14:pctHeight>0</wp14:pctHeight>
+                </wp14:sizeRelV>
+              </wp:anchor>
+            </w:drawing>
+          </mc:Choice>
+          <mc:Fallback>
+            <w:pict>
+              <v:shape w14:anchorId="080136E3" id="Text Box 24" o:spid="_x0000_s1031" type="#_x0000_t202" style="position:absolute;margin-left:366pt;margin-top:22.5pt;width:138pt;height:41.25pt;z-index:251683840;visibility:visible;mso-wrap-style:square;mso-height-percent:0;mso-wrap-distance-left:9pt;mso-wrap-distance-top:0;mso-wrap-distance-right:9pt;mso-wrap-distance-bottom:0;mso-position-horizontal:absolute;mso-position-horizontal-relative:margin;mso-position-vertical:absolute;mso-position-vertical-relative:text;mso-height-percent:0;mso-height-relative:margin;v-text-anchor:top" o:gfxdata="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" fillcolor="white [3201]" strokeweight=".5pt">
+                <v:textbox>
+                  <w:txbxContent>
+                    <w:p>
+                      <w:r>
+                        <w:t>Table to display Product Ratings</w:t>
+                      </w:r>
+                    </w:p>
+                    <w:p/>
+                    <w:p/>
+                  </w:txbxContent>
+                </v:textbox>
+                <w10:wrap anchorx="margin"/>
+              </v:shape>
+            </w:pict>
+          </mc:Fallback>
+        </mc:AlternateContent>
+      </w:r>
+      <w:r>
+        <w:t>Rating Page</w:t>
+      </w:r>
+    </w:p>
+    <w:p>
+      <w:r>
+        <mc:AlternateContent>
+          <mc:Choice Requires="wps">
+            <w:drawing>
+              <wp:anchor distT="0" distB="0" distL="114300" distR="114300" simplePos="0" relativeHeight="251682816" behindDoc="0" locked="0" layoutInCell="1" allowOverlap="1" wp14:anchorId="0EA56AB2" wp14:editId="66A42D78">
+                <wp:simplePos x="0" y="0"/>
+                <wp:positionH relativeFrom="column">
+                  <wp:posOffset>4352925</wp:posOffset>
+                </wp:positionH>
+                <wp:positionV relativeFrom="paragraph">
+                  <wp:posOffset>304800</wp:posOffset>
+                </wp:positionV>
+                <wp:extent cx="685800" cy="781050"/>
+                <wp:effectExtent l="38100" t="0" r="19050" b="57150"/>
+                <wp:wrapNone/>
+                <wp:docPr id="23" name="Straight Arrow Connector 23"/>
+                <wp:cNvGraphicFramePr/>
+                <a:graphic xmlns:a="http://schemas.openxmlformats.org/drawingml/2006/main">
+                  <a:graphicData uri="http://schemas.microsoft.com/office/word/2010/wordprocessingShape">
+                    <wps:wsp>
+                      <wps:cNvCnPr/>
+                      <wps:spPr>
+                        <a:xfrm flipH="1">
+                          <a:off x="0" y="0"/>
+                          <a:ext cx="685800" cy="781050"/>
+                        </a:xfrm>
+                        <a:prstGeom prst="straightConnector1">
+                          <a:avLst/>
+                        </a:prstGeom>
+                        <a:ln>
+                          <a:tailEnd type="triangle"/>
+                        </a:ln>
+                      </wps:spPr>
+                      <wps:style>
+                        <a:lnRef idx="1">
+                          <a:schemeClr val="accent1"/>
+                        </a:lnRef>
+                        <a:fillRef idx="0">
+                          <a:schemeClr val="accent1"/>
+                        </a:fillRef>
+                        <a:effectRef idx="0">
+                          <a:schemeClr val="accent1"/>
+                        </a:effectRef>
+                        <a:fontRef idx="minor">
+                          <a:schemeClr val="tx1"/>
+                        </a:fontRef>
+                      </wps:style>
+                      <wps:bodyPr/>
+                    </wps:wsp>
+                  </a:graphicData>
+                </a:graphic>
+                <wp14:sizeRelH relativeFrom="margin">
+                  <wp14:pctWidth>0</wp14:pctWidth>
+                </wp14:sizeRelH>
+                <wp14:sizeRelV relativeFrom="margin">
+                  <wp14:pctHeight>0</wp14:pctHeight>
+                </wp14:sizeRelV>
+              </wp:anchor>
+            </w:drawing>
+          </mc:Choice>
+          <mc:Fallback>
+            <w:pict>
+              <v:shape w14:anchorId="681AF494" id="Straight Arrow Connector 23" o:spid="_x0000_s1026" type="#_x0000_t32" style="position:absolute;margin-left:342.75pt;margin-top:24pt;width:54pt;height:61.5pt;flip:x;z-index:251682816;visibility:visible;mso-wrap-style:square;mso-width-percent:0;mso-height-percent:0;mso-wrap-distance-left:9pt;mso-wrap-distance-top:0;mso-wrap-distance-right:9pt;mso-wrap-distance-bottom:0;mso-position-horizontal:absolute;mso-position-horizontal-relative:text;mso-position-vertical:absolute;mso-position-vertical-relative:text;mso-width-percent:0;mso-height-percent:0;mso-width-relative:margin;mso-height-relative:margin" o:gfxdata="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" strokecolor="#4472c4 [3204]" strokeweight=".5pt">
+                <v:stroke endarrow="block" joinstyle="miter"/>
+              </v:shape>
+            </w:pict>
+          </mc:Fallback>
+        </mc:AlternateContent>
+      </w:r>
+    </w:p>
+    <w:p>
+      <w:r>
+        <w:drawing>
+          <wp:anchor distT="0" distB="0" distL="114300" distR="114300" simplePos="0" relativeHeight="251687936" behindDoc="0" locked="0" layoutInCell="1" allowOverlap="1" wp14:anchorId="27F46455" wp14:editId="5F04E146">
+            <wp:simplePos x="0" y="0"/>
+            <wp:positionH relativeFrom="column">
+              <wp:posOffset>104775</wp:posOffset>
+            </wp:positionH>
+            <wp:positionV relativeFrom="paragraph">
+              <wp:posOffset>101600</wp:posOffset>
+            </wp:positionV>
+            <wp:extent cx="552527" cy="200053"/>
+            <wp:effectExtent l="0" t="0" r="0" b="9525"/>
+            <wp:wrapNone/>
+            <wp:docPr id="28" name="Picture 28"/>
+            <wp:cNvGraphicFramePr>
+              <a:graphicFrameLocks xmlns:a="http://schemas.openxmlformats.org/drawingml/2006/main" noChangeAspect="1"/>
+            </wp:cNvGraphicFramePr>
+            <a:graphic xmlns:a="http://schemas.openxmlformats.org/drawingml/2006/main">
+              <a:graphicData uri="http://schemas.openxmlformats.org/drawingml/2006/picture">
+                <pic:pic xmlns:pic="http://schemas.openxmlformats.org/drawingml/2006/picture">
+                  <pic:nvPicPr>
+                    <pic:cNvPr id="1" name=""/>
+                    <pic:cNvPicPr/>
+                  </pic:nvPicPr>
+                  <pic:blipFill>
+                    <a:blip r:embed="rId5">
+                      <a:extLst>
+                        <a:ext uri="{28A0092B-C50C-407E-A947-70E740481C1C}">
+                          <a14:useLocalDpi xmlns:a14="http://schemas.microsoft.com/office/drawing/2010/main" val="0"/>
+                        </a:ext>
+                      </a:extLst>
+                    </a:blip>
+                    <a:stretch>
+                      <a:fillRect/>
+                    </a:stretch>
+                  </pic:blipFill>
+                  <pic:spPr>
+                    <a:xfrm>
+                      <a:off x="0" y="0"/>
+                      <a:ext cx="552527" cy="200053"/>
+                    </a:xfrm>
+                    <a:prstGeom prst="rect">
+                      <a:avLst/>
+                    </a:prstGeom>
+                  </pic:spPr>
+                </pic:pic>
+              </a:graphicData>
+            </a:graphic>
+          </wp:anchor>
+        </w:drawing>
+      </w:r>
+      <w:r>
+        <w:drawing>
+          <wp:inline distT="0" distB="0" distL="0" distR="0" wp14:anchorId="4431F7D9" wp14:editId="56195804">
+            <wp:extent cx="9144000" cy="5191125"/>
+            <wp:effectExtent l="0" t="0" r="0" b="9525"/>
+            <wp:docPr id="4" name="Picture 4"/>
+            <wp:cNvGraphicFramePr>
+              <a:graphicFrameLocks xmlns:a="http://schemas.openxmlformats.org/drawingml/2006/main" noChangeAspect="1"/>
+            </wp:cNvGraphicFramePr>
+            <a:graphic xmlns:a="http://schemas.openxmlformats.org/drawingml/2006/main">
+              <a:graphicData uri="http://schemas.openxmlformats.org/drawingml/2006/picture">
+                <pic:pic xmlns:pic="http://schemas.openxmlformats.org/drawingml/2006/picture">
+                  <pic:nvPicPr>
+                    <pic:cNvPr id="1" name=""/>
+                    <pic:cNvPicPr/>
+                  </pic:nvPicPr>
+                  <pic:blipFill>
+                    <a:blip r:embed="rId6"/>
+                    <a:stretch>
+                      <a:fillRect/>
+                    </a:stretch>
+                  </pic:blipFill>
+                  <pic:spPr>
+                    <a:xfrm>
+                      <a:off x="0" y="0"/>
+                      <a:ext cx="9144000" cy="5191125"/>
+                    </a:xfrm>
+                    <a:prstGeom prst="rect">
+                      <a:avLst/>
+                    </a:prstGeom>
+                  </pic:spPr>
+                </pic:pic>
+              </a:graphicData>
+            </a:graphic>
+          </wp:inline>
+        </w:drawing>
+      </w:r>
     </w:p>
     <w:p/>
     <w:p/>
+    <w:p/>
     <w:p>
+      <w:pPr>
+        <w:pStyle w:val="Heading3"/>
+      </w:pPr>
+      <w:r>
+        <w:lastRenderedPageBreak/>
+        <w:t>Random Selection Page</w:t>
+      </w:r>
+    </w:p>
+    <w:p>
+      <w:r>
+        <w:t>This will display a Random Product to help the user ‘explorer’ new things.</w:t>
+      </w:r>
+    </w:p>
+    <w:p>
       <w:r>
         <w:drawing>
-          <wp:inline distT="0" distB="0" distL="0" distR="0" wp14:anchorId="49371924" wp14:editId="70C4D954">
+          <wp:anchor distT="0" distB="0" distL="114300" distR="114300" simplePos="0" relativeHeight="251692032" behindDoc="0" locked="0" layoutInCell="1" allowOverlap="1" wp14:anchorId="3A4D148F" wp14:editId="5C48C7D3">
+            <wp:simplePos x="0" y="0"/>
+            <wp:positionH relativeFrom="column">
+              <wp:posOffset>114300</wp:posOffset>
+            </wp:positionH>
+            <wp:positionV relativeFrom="paragraph">
+              <wp:posOffset>92075</wp:posOffset>
+            </wp:positionV>
+            <wp:extent cx="552527" cy="200053"/>
+            <wp:effectExtent l="0" t="0" r="0" b="9525"/>
+            <wp:wrapNone/>
+            <wp:docPr id="30" name="Picture 30"/>
+            <wp:cNvGraphicFramePr>
+              <a:graphicFrameLocks xmlns:a="http://schemas.openxmlformats.org/drawingml/2006/main" noChangeAspect="1"/>
+            </wp:cNvGraphicFramePr>
+            <a:graphic xmlns:a="http://schemas.openxmlformats.org/drawingml/2006/main">
+              <a:graphicData uri="http://schemas.openxmlformats.org/drawingml/2006/picture">
+                <pic:pic xmlns:pic="http://schemas.openxmlformats.org/drawingml/2006/picture">
+                  <pic:nvPicPr>
+                    <pic:cNvPr id="1" name=""/>
+                    <pic:cNvPicPr/>
+                  </pic:nvPicPr>
+                  <pic:blipFill>
+                    <a:blip r:embed="rId5">
+                      <a:extLst>
+                        <a:ext uri="{28A0092B-C50C-407E-A947-70E740481C1C}">
+                          <a14:useLocalDpi xmlns:a14="http://schemas.microsoft.com/office/drawing/2010/main" val="0"/>
+                        </a:ext>
+                      </a:extLst>
+                    </a:blip>
+                    <a:stretch>
+                      <a:fillRect/>
+                    </a:stretch>
+                  </pic:blipFill>
+                  <pic:spPr>
+                    <a:xfrm>
+                      <a:off x="0" y="0"/>
+                      <a:ext cx="552527" cy="200053"/>
+                    </a:xfrm>
+                    <a:prstGeom prst="rect">
+                      <a:avLst/>
+                    </a:prstGeom>
+                  </pic:spPr>
+                </pic:pic>
+              </a:graphicData>
+            </a:graphic>
+            <wp14:sizeRelV relativeFrom="margin">
+              <wp14:pctHeight>0</wp14:pctHeight>
+            </wp14:sizeRelV>
+          </wp:anchor>
+        </w:drawing>
+      </w:r>
+      <w:r>
+        <w:rPr>
+          <w:noProof/>
+        </w:rPr>
+        <mc:AlternateContent>
+          <mc:Choice Requires="wps">
+            <w:drawing>
+              <wp:anchor distT="0" distB="0" distL="114300" distR="114300" simplePos="0" relativeHeight="251666432" behindDoc="0" locked="0" layoutInCell="1" allowOverlap="1" wp14:anchorId="5A711835" wp14:editId="3C32570E">
+                <wp:simplePos x="0" y="0"/>
+                <wp:positionH relativeFrom="column">
+                  <wp:posOffset>2390775</wp:posOffset>
+                </wp:positionH>
+                <wp:positionV relativeFrom="paragraph">
+                  <wp:posOffset>2257425</wp:posOffset>
+                </wp:positionV>
+                <wp:extent cx="1752600" cy="790575"/>
+                <wp:effectExtent l="0" t="0" r="19050" b="28575"/>
+                <wp:wrapNone/>
+                <wp:docPr id="13" name="Text Box 13"/>
+                <wp:cNvGraphicFramePr/>
+                <a:graphic xmlns:a="http://schemas.openxmlformats.org/drawingml/2006/main">
+                  <a:graphicData uri="http://schemas.microsoft.com/office/word/2010/wordprocessingShape">
+                    <wps:wsp>
+                      <wps:cNvSpPr txBox="1"/>
+                      <wps:spPr>
+                        <a:xfrm>
+                          <a:off x="0" y="0"/>
+                          <a:ext cx="1752600" cy="790575"/>
+                        </a:xfrm>
+                        <a:prstGeom prst="rect">
+                          <a:avLst/>
+                        </a:prstGeom>
+                        <a:solidFill>
+                          <a:schemeClr val="lt1"/>
+                        </a:solidFill>
+                        <a:ln w="6350">
+                          <a:solidFill>
+                            <a:prstClr val="black"/>
+                          </a:solidFill>
+                        </a:ln>
+                      </wps:spPr>
+                      <wps:txbx>
+                        <w:txbxContent>
+                          <w:p>
+                            <w:r>
+                              <w:t>Thumbnails of ~6 random Items</w:t>
+                            </w:r>
+                          </w:p>
+                        </w:txbxContent>
+                      </wps:txbx>
+                      <wps:bodyPr rot="0" spcFirstLastPara="0" vertOverflow="overflow" horzOverflow="overflow" vert="horz" wrap="square" lIns="91440" tIns="45720" rIns="91440" bIns="45720" numCol="1" spcCol="0" rtlCol="0" fromWordArt="0" anchor="t" anchorCtr="0" forceAA="0" compatLnSpc="1">
+                        <a:prstTxWarp prst="textNoShape">
+                          <a:avLst/>
+                        </a:prstTxWarp>
+                        <a:noAutofit/>
+                      </wps:bodyPr>
+                    </wps:wsp>
+                  </a:graphicData>
+                </a:graphic>
+                <wp14:sizeRelV relativeFrom="margin">
+                  <wp14:pctHeight>0</wp14:pctHeight>
+                </wp14:sizeRelV>
+              </wp:anchor>
+            </w:drawing>
+          </mc:Choice>
+          <mc:Fallback>
+            <w:pict>
+              <v:shape w14:anchorId="5A711835" id="Text Box 13" o:spid="_x0000_s1032" type="#_x0000_t202" style="position:absolute;margin-left:188.25pt;margin-top:177.75pt;width:138pt;height:62.25pt;z-index:251666432;visibility:visible;mso-wrap-style:square;mso-height-percent:0;mso-wrap-distance-left:9pt;mso-wrap-distance-top:0;mso-wrap-distance-right:9pt;mso-wrap-distance-bottom:0;mso-position-horizontal:absolute;mso-position-horizontal-relative:text;mso-position-vertical:absolute;mso-position-vertical-relative:text;mso-height-percent:0;mso-height-relative:margin;v-text-anchor:top" o:gfxdata="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" fillcolor="white [3201]" strokeweight=".5pt">
+                <v:textbox>
+                  <w:txbxContent>
+                    <w:p>
+                      <w:r>
+                        <w:t>Thumbnails of ~6 random Items</w:t>
+                      </w:r>
+                    </w:p>
+                  </w:txbxContent>
+                </v:textbox>
+              </v:shape>
+            </w:pict>
+          </mc:Fallback>
+        </mc:AlternateContent>
+      </w:r>
+      <w:r>
+        <w:rPr>
+          <w:noProof/>
+        </w:rPr>
+        <mc:AlternateContent>
+          <mc:Choice Requires="wps">
+            <w:drawing>
+              <wp:anchor distT="0" distB="0" distL="114300" distR="114300" simplePos="0" relativeHeight="251664384" behindDoc="0" locked="0" layoutInCell="1" allowOverlap="1" wp14:anchorId="21EC19A0" wp14:editId="344016D1">
+                <wp:simplePos x="0" y="0"/>
+                <wp:positionH relativeFrom="column">
+                  <wp:posOffset>1781175</wp:posOffset>
+                </wp:positionH>
+                <wp:positionV relativeFrom="paragraph">
+                  <wp:posOffset>2924175</wp:posOffset>
+                </wp:positionV>
+                <wp:extent cx="847725" cy="1076325"/>
+                <wp:effectExtent l="38100" t="0" r="28575" b="47625"/>
+                <wp:wrapNone/>
+                <wp:docPr id="12" name="Straight Arrow Connector 12"/>
+                <wp:cNvGraphicFramePr/>
+                <a:graphic xmlns:a="http://schemas.openxmlformats.org/drawingml/2006/main">
+                  <a:graphicData uri="http://schemas.microsoft.com/office/word/2010/wordprocessingShape">
+                    <wps:wsp>
+                      <wps:cNvCnPr/>
+                      <wps:spPr>
+                        <a:xfrm flipH="1">
+                          <a:off x="0" y="0"/>
+                          <a:ext cx="847725" cy="1076325"/>
+                        </a:xfrm>
+                        <a:prstGeom prst="straightConnector1">
+                          <a:avLst/>
+                        </a:prstGeom>
+                        <a:ln>
+                          <a:tailEnd type="triangle"/>
+                        </a:ln>
+                      </wps:spPr>
+                      <wps:style>
+                        <a:lnRef idx="1">
+                          <a:schemeClr val="accent1"/>
+                        </a:lnRef>
+                        <a:fillRef idx="0">
+                          <a:schemeClr val="accent1"/>
+                        </a:fillRef>
+                        <a:effectRef idx="0">
+                          <a:schemeClr val="accent1"/>
+                        </a:effectRef>
+                        <a:fontRef idx="minor">
+                          <a:schemeClr val="tx1"/>
+                        </a:fontRef>
+                      </wps:style>
+                      <wps:bodyPr/>
+                    </wps:wsp>
+                  </a:graphicData>
+                </a:graphic>
+                <wp14:sizeRelH relativeFrom="margin">
+                  <wp14:pctWidth>0</wp14:pctWidth>
+                </wp14:sizeRelH>
+                <wp14:sizeRelV relativeFrom="margin">
+                  <wp14:pctHeight>0</wp14:pctHeight>
+                </wp14:sizeRelV>
+              </wp:anchor>
+            </w:drawing>
+          </mc:Choice>
+          <mc:Fallback>
+            <w:pict>
+              <v:shape w14:anchorId="1E2A339B" id="Straight Arrow Connector 12" o:spid="_x0000_s1026" type="#_x0000_t32" style="position:absolute;margin-left:140.25pt;margin-top:230.25pt;width:66.75pt;height:84.75pt;flip:x;z-index:251664384;visibility:visible;mso-wrap-style:square;mso-width-percent:0;mso-height-percent:0;mso-wrap-distance-left:9pt;mso-wrap-distance-top:0;mso-wrap-distance-right:9pt;mso-wrap-distance-bottom:0;mso-position-horizontal:absolute;mso-position-horizontal-relative:text;mso-position-vertical:absolute;mso-position-vertical-relative:text;mso-width-percent:0;mso-height-percent:0;mso-width-relative:margin;mso-height-relative:margin" o:gfxdata="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" strokecolor="#4472c4 [3204]" strokeweight=".5pt">
+                <v:stroke endarrow="block" joinstyle="miter"/>
+              </v:shape>
+            </w:pict>
+          </mc:Fallback>
+        </mc:AlternateContent>
+      </w:r>
+      <w:r>
+        <w:rPr>
+          <w:noProof/>
+        </w:rPr>
+        <mc:AlternateContent>
+          <mc:Choice Requires="wps">
+            <w:drawing>
+              <wp:anchor distT="0" distB="0" distL="114300" distR="114300" simplePos="0" relativeHeight="251663360" behindDoc="0" locked="0" layoutInCell="1" allowOverlap="1" wp14:anchorId="3D2C7EF7" wp14:editId="6D3820F3">
+                <wp:simplePos x="0" y="0"/>
+                <wp:positionH relativeFrom="column">
+                  <wp:posOffset>3943350</wp:posOffset>
+                </wp:positionH>
+                <wp:positionV relativeFrom="paragraph">
+                  <wp:posOffset>600075</wp:posOffset>
+                </wp:positionV>
+                <wp:extent cx="1752600" cy="790575"/>
+                <wp:effectExtent l="0" t="0" r="19050" b="28575"/>
+                <wp:wrapNone/>
+                <wp:docPr id="11" name="Text Box 11"/>
+                <wp:cNvGraphicFramePr/>
+                <a:graphic xmlns:a="http://schemas.openxmlformats.org/drawingml/2006/main">
+                  <a:graphicData uri="http://schemas.microsoft.com/office/word/2010/wordprocessingShape">
+                    <wps:wsp>
+                      <wps:cNvSpPr txBox="1"/>
+                      <wps:spPr>
+                        <a:xfrm>
+                          <a:off x="0" y="0"/>
+                          <a:ext cx="1752600" cy="790575"/>
+                        </a:xfrm>
+                        <a:prstGeom prst="rect">
+                          <a:avLst/>
+                        </a:prstGeom>
+                        <a:solidFill>
+                          <a:schemeClr val="lt1"/>
+                        </a:solidFill>
+                        <a:ln w="6350">
+                          <a:solidFill>
+                            <a:prstClr val="black"/>
+                          </a:solidFill>
+                        </a:ln>
+                      </wps:spPr>
+                      <wps:txbx>
+                        <w:txbxContent>
+                          <w:p>
+                            <w:r>
+                              <w:t>¼ Page to display information about selection</w:t>
+                            </w:r>
+                          </w:p>
+                        </w:txbxContent>
+                      </wps:txbx>
+                      <wps:bodyPr rot="0" spcFirstLastPara="0" vertOverflow="overflow" horzOverflow="overflow" vert="horz" wrap="square" lIns="91440" tIns="45720" rIns="91440" bIns="45720" numCol="1" spcCol="0" rtlCol="0" fromWordArt="0" anchor="t" anchorCtr="0" forceAA="0" compatLnSpc="1">
+                        <a:prstTxWarp prst="textNoShape">
+                          <a:avLst/>
+                        </a:prstTxWarp>
+                        <a:noAutofit/>
+                      </wps:bodyPr>
+                    </wps:wsp>
+                  </a:graphicData>
+                </a:graphic>
+                <wp14:sizeRelV relativeFrom="margin">
+                  <wp14:pctHeight>0</wp14:pctHeight>
+                </wp14:sizeRelV>
+              </wp:anchor>
+            </w:drawing>
+          </mc:Choice>
+          <mc:Fallback>
+            <w:pict>
+              <v:shape w14:anchorId="3D2C7EF7" id="Text Box 11" o:spid="_x0000_s1033" type="#_x0000_t202" style="position:absolute;margin-left:310.5pt;margin-top:47.25pt;width:138pt;height:62.25pt;z-index:251663360;visibility:visible;mso-wrap-style:square;mso-height-percent:0;mso-wrap-distance-left:9pt;mso-wrap-distance-top:0;mso-wrap-distance-right:9pt;mso-wrap-distance-bottom:0;mso-position-horizontal:absolute;mso-position-horizontal-relative:text;mso-position-vertical:absolute;mso-position-vertical-relative:text;mso-height-percent:0;mso-height-relative:margin;v-text-anchor:top" o:gfxdata="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" fillcolor="white [3201]" strokeweight=".5pt">
+                <v:textbox>
+                  <w:txbxContent>
+                    <w:p>
+                      <w:r>
+                        <w:t>¼ Page to display information about selection</w:t>
+                      </w:r>
+                    </w:p>
+                  </w:txbxContent>
+                </v:textbox>
+              </v:shape>
+            </w:pict>
+          </mc:Fallback>
+        </mc:AlternateContent>
+      </w:r>
+      <w:r>
+        <w:rPr>
+          <w:noProof/>
+        </w:rPr>
+        <mc:AlternateContent>
+          <mc:Choice Requires="wps">
+            <w:drawing>
+              <wp:anchor distT="0" distB="0" distL="114300" distR="114300" simplePos="0" relativeHeight="251661312" behindDoc="0" locked="0" layoutInCell="1" allowOverlap="1" wp14:anchorId="70D9F36B" wp14:editId="0525EF56">
+                <wp:simplePos x="0" y="0"/>
+                <wp:positionH relativeFrom="column">
+                  <wp:posOffset>2752725</wp:posOffset>
+                </wp:positionH>
+                <wp:positionV relativeFrom="paragraph">
+                  <wp:posOffset>942975</wp:posOffset>
+                </wp:positionV>
+                <wp:extent cx="1571625" cy="447675"/>
+                <wp:effectExtent l="38100" t="0" r="28575" b="66675"/>
+                <wp:wrapNone/>
+                <wp:docPr id="9" name="Straight Arrow Connector 9"/>
+                <wp:cNvGraphicFramePr/>
+                <a:graphic xmlns:a="http://schemas.openxmlformats.org/drawingml/2006/main">
+                  <a:graphicData uri="http://schemas.microsoft.com/office/word/2010/wordprocessingShape">
+                    <wps:wsp>
+                      <wps:cNvCnPr/>
+                      <wps:spPr>
+                        <a:xfrm flipH="1">
+                          <a:off x="0" y="0"/>
+                          <a:ext cx="1571625" cy="447675"/>
+                        </a:xfrm>
+                        <a:prstGeom prst="straightConnector1">
+                          <a:avLst/>
+                        </a:prstGeom>
+                        <a:ln>
+                          <a:tailEnd type="triangle"/>
+                        </a:ln>
+                      </wps:spPr>
+                      <wps:style>
+                        <a:lnRef idx="1">
+                          <a:schemeClr val="accent1"/>
+                        </a:lnRef>
+                        <a:fillRef idx="0">
+                          <a:schemeClr val="accent1"/>
+                        </a:fillRef>
+                        <a:effectRef idx="0">
+                          <a:schemeClr val="accent1"/>
+                        </a:effectRef>
+                        <a:fontRef idx="minor">
+                          <a:schemeClr val="tx1"/>
+                        </a:fontRef>
+                      </wps:style>
+                      <wps:bodyPr/>
+                    </wps:wsp>
+                  </a:graphicData>
+                </a:graphic>
+              </wp:anchor>
+            </w:drawing>
+          </mc:Choice>
+          <mc:Fallback>
+            <w:pict>
+              <v:shape w14:anchorId="085290D7" id="Straight Arrow Connector 9" o:spid="_x0000_s1026" type="#_x0000_t32" style="position:absolute;margin-left:216.75pt;margin-top:74.25pt;width:123.75pt;height:35.25pt;flip:x;z-index:251661312;visibility:visible;mso-wrap-style:square;mso-wrap-distance-left:9pt;mso-wrap-distance-top:0;mso-wrap-distance-right:9pt;mso-wrap-distance-bottom:0;mso-position-horizontal:absolute;mso-position-horizontal-relative:text;mso-position-vertical:absolute;mso-position-vertical-relative:text" o:gfxdata="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" strokecolor="#4472c4 [3204]" strokeweight=".5pt">
+                <v:stroke endarrow="block" joinstyle="miter"/>
+              </v:shape>
+            </w:pict>
+          </mc:Fallback>
+        </mc:AlternateContent>
+      </w:r>
+      <w:r>
+        <w:rPr>
+          <w:noProof/>
+        </w:rPr>
+        <mc:AlternateContent>
+          <mc:Choice Requires="wps">
+            <w:drawing>
+              <wp:anchor distT="0" distB="0" distL="114300" distR="114300" simplePos="0" relativeHeight="251660288" behindDoc="0" locked="0" layoutInCell="1" allowOverlap="1" wp14:anchorId="40CA2F21" wp14:editId="6EDB9B8E">
+                <wp:simplePos x="0" y="0"/>
+                <wp:positionH relativeFrom="column">
+                  <wp:posOffset>6410325</wp:posOffset>
+                </wp:positionH>
+                <wp:positionV relativeFrom="paragraph">
+                  <wp:posOffset>761999</wp:posOffset>
+                </wp:positionV>
+                <wp:extent cx="1752600" cy="790575"/>
+                <wp:effectExtent l="0" t="0" r="19050" b="28575"/>
+                <wp:wrapNone/>
+                <wp:docPr id="8" name="Text Box 8"/>
+                <wp:cNvGraphicFramePr/>
+                <a:graphic xmlns:a="http://schemas.openxmlformats.org/drawingml/2006/main">
+                  <a:graphicData uri="http://schemas.microsoft.com/office/word/2010/wordprocessingShape">
+                    <wps:wsp>
+                      <wps:cNvSpPr txBox="1"/>
+                      <wps:spPr>
+                        <a:xfrm>
+                          <a:off x="0" y="0"/>
+                          <a:ext cx="1752600" cy="790575"/>
+                        </a:xfrm>
+                        <a:prstGeom prst="rect">
+                          <a:avLst/>
+                        </a:prstGeom>
+                        <a:solidFill>
+                          <a:schemeClr val="lt1"/>
+                        </a:solidFill>
+                        <a:ln w="6350">
+                          <a:solidFill>
+                            <a:prstClr val="black"/>
+                          </a:solidFill>
+                        </a:ln>
+                      </wps:spPr>
+                      <wps:txbx>
+                        <w:txbxContent>
+                          <w:p>
+                            <w:r>
+                              <w:t>Half page or so to display selected item</w:t>
+                            </w:r>
+                          </w:p>
+                        </w:txbxContent>
+                      </wps:txbx>
+                      <wps:bodyPr rot="0" spcFirstLastPara="0" vertOverflow="overflow" horzOverflow="overflow" vert="horz" wrap="square" lIns="91440" tIns="45720" rIns="91440" bIns="45720" numCol="1" spcCol="0" rtlCol="0" fromWordArt="0" anchor="t" anchorCtr="0" forceAA="0" compatLnSpc="1">
+                        <a:prstTxWarp prst="textNoShape">
+                          <a:avLst/>
+                        </a:prstTxWarp>
+                        <a:noAutofit/>
+                      </wps:bodyPr>
+                    </wps:wsp>
+                  </a:graphicData>
+                </a:graphic>
+                <wp14:sizeRelV relativeFrom="margin">
+                  <wp14:pctHeight>0</wp14:pctHeight>
+                </wp14:sizeRelV>
+              </wp:anchor>
+            </w:drawing>
+          </mc:Choice>
+          <mc:Fallback>
+            <w:pict>
+              <v:shape w14:anchorId="40CA2F21" id="Text Box 8" o:spid="_x0000_s1034" type="#_x0000_t202" style="position:absolute;margin-left:504.75pt;margin-top:60pt;width:138pt;height:62.25pt;z-index:251660288;visibility:visible;mso-wrap-style:square;mso-height-percent:0;mso-wrap-distance-left:9pt;mso-wrap-distance-top:0;mso-wrap-distance-right:9pt;mso-wrap-distance-bottom:0;mso-position-horizontal:absolute;mso-position-horizontal-relative:text;mso-position-vertical:absolute;mso-position-vertical-relative:text;mso-height-percent:0;mso-height-relative:margin;v-text-anchor:top" o:gfxdata="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" fillcolor="white [3201]" strokeweight=".5pt">
+                <v:textbox>
+                  <w:txbxContent>
+                    <w:p>
+                      <w:r>
+                        <w:t>Half page or so to display selected item</w:t>
+                      </w:r>
+                    </w:p>
+                  </w:txbxContent>
+                </v:textbox>
+              </v:shape>
+            </w:pict>
+          </mc:Fallback>
+        </mc:AlternateContent>
+      </w:r>
+      <w:r>
+        <w:rPr>
+          <w:noProof/>
+        </w:rPr>
+        <mc:AlternateContent>
+          <mc:Choice Requires="wps">
+            <w:drawing>
+              <wp:anchor distT="0" distB="0" distL="114300" distR="114300" simplePos="0" relativeHeight="251659264" behindDoc="0" locked="0" layoutInCell="1" allowOverlap="1" wp14:anchorId="45B5A066" wp14:editId="424F0285">
+                <wp:simplePos x="0" y="0"/>
+                <wp:positionH relativeFrom="column">
+                  <wp:posOffset>6353175</wp:posOffset>
+                </wp:positionH>
+                <wp:positionV relativeFrom="paragraph">
+                  <wp:posOffset>1057274</wp:posOffset>
+                </wp:positionV>
+                <wp:extent cx="1009650" cy="1228725"/>
+                <wp:effectExtent l="38100" t="0" r="19050" b="47625"/>
+                <wp:wrapNone/>
+                <wp:docPr id="7" name="Straight Arrow Connector 7"/>
+                <wp:cNvGraphicFramePr/>
+                <a:graphic xmlns:a="http://schemas.openxmlformats.org/drawingml/2006/main">
+                  <a:graphicData uri="http://schemas.microsoft.com/office/word/2010/wordprocessingShape">
+                    <wps:wsp>
+                      <wps:cNvCnPr/>
+                      <wps:spPr>
+                        <a:xfrm flipH="1">
+                          <a:off x="0" y="0"/>
+                          <a:ext cx="1009650" cy="1228725"/>
+                        </a:xfrm>
+                        <a:prstGeom prst="straightConnector1">
+                          <a:avLst/>
+                        </a:prstGeom>
+                        <a:ln>
+                          <a:tailEnd type="triangle"/>
+                        </a:ln>
+                      </wps:spPr>
+                      <wps:style>
+                        <a:lnRef idx="1">
+                          <a:schemeClr val="accent1"/>
+                        </a:lnRef>
+                        <a:fillRef idx="0">
+                          <a:schemeClr val="accent1"/>
+                        </a:fillRef>
+                        <a:effectRef idx="0">
+                          <a:schemeClr val="accent1"/>
+                        </a:effectRef>
+                        <a:fontRef idx="minor">
+                          <a:schemeClr val="tx1"/>
+                        </a:fontRef>
+                      </wps:style>
+                      <wps:bodyPr/>
+                    </wps:wsp>
+                  </a:graphicData>
+                </a:graphic>
+              </wp:anchor>
+            </w:drawing>
+          </mc:Choice>
+          <mc:Fallback>
+            <w:pict>
+              <v:shape w14:anchorId="58AB4E38" id="Straight Arrow Connector 7" o:spid="_x0000_s1026" type="#_x0000_t32" style="position:absolute;margin-left:500.25pt;margin-top:83.25pt;width:79.5pt;height:96.75pt;flip:x;z-index:251659264;visibility:visible;mso-wrap-style:square;mso-wrap-distance-left:9pt;mso-wrap-distance-top:0;mso-wrap-distance-right:9pt;mso-wrap-distance-bottom:0;mso-position-horizontal:absolute;mso-position-horizontal-relative:text;mso-position-vertical:absolute;mso-position-vertical-relative:text" o:gfxdata="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" strokecolor="#4472c4 [3204]" strokeweight=".5pt">
+                <v:stroke endarrow="block" joinstyle="miter"/>
+              </v:shape>
+            </w:pict>
+          </mc:Fallback>
+        </mc:AlternateContent>
+      </w:r>
+      <w:r>
+        <w:drawing>
+          <wp:inline distT="0" distB="0" distL="0" distR="0" wp14:anchorId="35DB8F98" wp14:editId="61F4E18D">
+            <wp:extent cx="9144000" cy="5163820"/>
+            <wp:effectExtent l="0" t="0" r="0" b="0"/>
+            <wp:docPr id="5" name="Picture 5"/>
+            <wp:cNvGraphicFramePr>
+              <a:graphicFrameLocks xmlns:a="http://schemas.openxmlformats.org/drawingml/2006/main" noChangeAspect="1"/>
+            </wp:cNvGraphicFramePr>
+            <a:graphic xmlns:a="http://schemas.openxmlformats.org/drawingml/2006/main">
+              <a:graphicData uri="http://schemas.openxmlformats.org/drawingml/2006/picture">
+                <pic:pic xmlns:pic="http://schemas.openxmlformats.org/drawingml/2006/picture">
+                  <pic:nvPicPr>
+                    <pic:cNvPr id="1" name=""/>
+                    <pic:cNvPicPr/>
+                  </pic:nvPicPr>
+                  <pic:blipFill>
+                    <a:blip r:embed="rId7"/>
+                    <a:stretch>
+                      <a:fillRect/>
+                    </a:stretch>
+                  </pic:blipFill>
+                  <pic:spPr>
+                    <a:xfrm>
+                      <a:off x="0" y="0"/>
+                      <a:ext cx="9144000" cy="5163820"/>
+                    </a:xfrm>
+                    <a:prstGeom prst="rect">
+                      <a:avLst/>
+                    </a:prstGeom>
+                  </pic:spPr>
+                </pic:pic>
+              </a:graphicData>
+            </a:graphic>
+          </wp:inline>
+        </w:drawing>
+      </w:r>
+    </w:p>
+    <w:p/>
+    <w:p/>
+    <w:p/>
+    <w:p>
+      <w:pPr>
+        <w:pStyle w:val="Heading3"/>
+      </w:pPr>
+      <w:r>
+        <w:lastRenderedPageBreak/>
+        <w:t>About Page</w:t>
+      </w:r>
+    </w:p>
+    <w:p>
+      <w:r>
+        <w:t>General Contact and Mission statement</w:t>
+      </w:r>
+    </w:p>
+    <w:p>
+      <w:r>
+        <w:drawing>
+          <wp:anchor distT="0" distB="0" distL="114300" distR="114300" simplePos="0" relativeHeight="251689984" behindDoc="0" locked="0" layoutInCell="1" allowOverlap="1" wp14:anchorId="0506991E" wp14:editId="5137C455">
+            <wp:simplePos x="0" y="0"/>
+            <wp:positionH relativeFrom="column">
+              <wp:posOffset>114300</wp:posOffset>
+            </wp:positionH>
+            <wp:positionV relativeFrom="paragraph">
+              <wp:posOffset>92075</wp:posOffset>
+            </wp:positionV>
+            <wp:extent cx="552527" cy="200053"/>
+            <wp:effectExtent l="0" t="0" r="0" b="9525"/>
+            <wp:wrapNone/>
+            <wp:docPr id="29" name="Picture 29"/>
+            <wp:cNvGraphicFramePr>
+              <a:graphicFrameLocks xmlns:a="http://schemas.openxmlformats.org/drawingml/2006/main" noChangeAspect="1"/>
+            </wp:cNvGraphicFramePr>
+            <a:graphic xmlns:a="http://schemas.openxmlformats.org/drawingml/2006/main">
+              <a:graphicData uri="http://schemas.openxmlformats.org/drawingml/2006/picture">
+                <pic:pic xmlns:pic="http://schemas.openxmlformats.org/drawingml/2006/picture">
+                  <pic:nvPicPr>
+                    <pic:cNvPr id="1" name=""/>
+                    <pic:cNvPicPr/>
+                  </pic:nvPicPr>
+                  <pic:blipFill>
+                    <a:blip r:embed="rId5">
+                      <a:extLst>
+                        <a:ext uri="{28A0092B-C50C-407E-A947-70E740481C1C}">
+                          <a14:useLocalDpi xmlns:a14="http://schemas.microsoft.com/office/drawing/2010/main" val="0"/>
+                        </a:ext>
+                      </a:extLst>
+                    </a:blip>
+                    <a:stretch>
+                      <a:fillRect/>
+                    </a:stretch>
+                  </pic:blipFill>
+                  <pic:spPr>
+                    <a:xfrm>
+                      <a:off x="0" y="0"/>
+                      <a:ext cx="552527" cy="200053"/>
+                    </a:xfrm>
+                    <a:prstGeom prst="rect">
+                      <a:avLst/>
+                    </a:prstGeom>
+                  </pic:spPr>
+                </pic:pic>
+              </a:graphicData>
+            </a:graphic>
+          </wp:anchor>
+        </w:drawing>
+      </w:r>
+      <w:r>
+        <w:drawing>
+          <wp:inline distT="0" distB="0" distL="0" distR="0" wp14:anchorId="7C19E380" wp14:editId="5D8120C0">
+            <wp:extent cx="9144000" cy="5188585"/>
+            <wp:effectExtent l="0" t="0" r="0" b="0"/>
+            <wp:docPr id="6" name="Picture 6"/>
+            <wp:cNvGraphicFramePr>
+              <a:graphicFrameLocks xmlns:a="http://schemas.openxmlformats.org/drawingml/2006/main" noChangeAspect="1"/>
+            </wp:cNvGraphicFramePr>
+            <a:graphic xmlns:a="http://schemas.openxmlformats.org/drawingml/2006/main">
+              <a:graphicData uri="http://schemas.openxmlformats.org/drawingml/2006/picture">
+                <pic:pic xmlns:pic="http://schemas.openxmlformats.org/drawingml/2006/picture">
+                  <pic:nvPicPr>
+                    <pic:cNvPr id="1" name=""/>
+                    <pic:cNvPicPr/>
+                  </pic:nvPicPr>
+                  <pic:blipFill>
+                    <a:blip r:embed="rId8"/>
+                    <a:stretch>
+                      <a:fillRect/>
+                    </a:stretch>
+                  </pic:blipFill>
+                  <pic:spPr>
+                    <a:xfrm>
+                      <a:off x="0" y="0"/>
+                      <a:ext cx="9144000" cy="5188585"/>
+                    </a:xfrm>
+                    <a:prstGeom prst="rect">
+                      <a:avLst/>
+                    </a:prstGeom>
+                  </pic:spPr>
+                </pic:pic>
+              </a:graphicData>
+            </a:graphic>
+          </wp:inline>
+        </w:drawing>
+      </w:r>
+    </w:p>
+    <w:p/>
+    <w:p/>
+    <w:p/>
+    <w:p>
+      <w:r>
+        <w:rPr>
+          <w:noProof/>
+        </w:rPr>
+        <w:lastRenderedPageBreak/>
+        <w:drawing>
+          <wp:inline distT="0" distB="0" distL="0" distR="0" wp14:anchorId="69E09ED8" wp14:editId="693AC618">
             <wp:extent cx="6286500" cy="3067355"/>
             <wp:effectExtent l="152400" t="152400" r="361950" b="361950"/>
             <wp:docPr id="1" name="Picture 1"/>
@@ -147,7 +1902,7 @@
                     <pic:cNvPicPr/>
                   </pic:nvPicPr>
                   <pic:blipFill>
-                    <a:blip r:embed="rId4"/>
+                    <a:blip r:embed="rId9"/>
                     <a:stretch>
                       <a:fillRect/>
                     </a:stretch>
@@ -178,9 +1933,11 @@
         </w:drawing>
       </w:r>
     </w:p>
+    <w:p/>
+    <w:p/>
     <w:sectPr>
       <w:pgSz w:w="15840" w:h="12240" w:orient="landscape"/>
-      <w:pgMar w:top="1440" w:right="1440" w:bottom="1440" w:left="1440" w:header="720" w:footer="720" w:gutter="0"/>
+      <w:pgMar w:top="720" w:right="720" w:bottom="720" w:left="720" w:header="720" w:footer="720" w:gutter="0"/>
       <w:cols w:space="720"/>
       <w:docGrid w:linePitch="360"/>
     </w:sectPr>

</xml_diff>